<commit_message>
Update LP content and images for deployment
</commit_message>
<xml_diff>
--- a/倉庫/exclusive_distribution_agreement_doublepoletarp_draft_en.docx
+++ b/倉庫/exclusive_distribution_agreement_doublepoletarp_draft_en.docx
@@ -86,9 +86,9 @@
         <w:br/>
         <w:t>Size: 435 x 285 cm</w:t>
         <w:br/>
-        <w:t>Accessories: Aluminum Alloy Poles (for Tarp, x2), Ground Pegs, Windproof Ropes, Elastic Ropes, Storage Bag, etc.</w:t>
+        <w:t>Accessories: Ground Pegs, Windproof Ropes, Elastic Ropes, Storage Bag, etc.</w:t>
         <w:br/>
-        <w:t>*Trekking poles (Stands) are not included in the Product.</w:t>
+        <w:t>*Note: Poles (including Tarp Poles and Trekking Poles/Stands) are not included in the Product.</w:t>
         <w:br/>
         <w:t>Optional: Nomadnest Hammock</w:t>
         <w:br/>

</xml_diff>